<commit_message>
Separate variables in variable map for different notification types
</commit_message>
<xml_diff>
--- a/transactional/documentation/programming-info.doc.docx
+++ b/transactional/documentation/programming-info.doc.docx
@@ -327,41 +327,7 @@
         <w:rPr>
           <w:i/>
         </w:rPr>
-        <w:t xml:space="preserve">&lt;custom type="field" name="QUANTITY" format="number" optional="yes" </w:t>
-      </w:r>
-      <w:proofErr w:type="spellStart"/>
-      <w:r>
-        <w:rPr>
-          <w:i/>
-        </w:rPr>
-        <w:t>minvalue</w:t>
-      </w:r>
-      <w:proofErr w:type="spellEnd"/>
-      <w:r>
-        <w:rPr>
-          <w:i/>
-        </w:rPr>
-        <w:t>="2"&gt;</w:t>
-      </w:r>
-      <w:r>
-        <w:t>&amp;</w:t>
-      </w:r>
-      <w:proofErr w:type="spellStart"/>
-      <w:r>
-        <w:t>nbsp</w:t>
-      </w:r>
-      <w:proofErr w:type="spellEnd"/>
-      <w:r>
-        <w:t>;(QUANTITY</w:t>
-      </w:r>
-      <w:r>
-        <w:rPr>
-          <w:i/>
-        </w:rPr>
-        <w:t>)&lt;/custom&gt;</w:t>
-      </w:r>
-      <w:r>
-        <w:t xml:space="preserve"> </w:t>
+        <w:t>&lt;custom type="field" name="QUANTITY" optional="yes" minvalue="2"&gt;&amp;nbsp;(&lt;custom type="field" name="QUANTITY" format="number" /&gt;)&lt;/custom&gt;</w:t>
       </w:r>
     </w:p>
     <w:p>
@@ -422,6 +388,18 @@
       <w:pPr>
         <w:pStyle w:val="NoSpacing"/>
         <w:numPr>
+          <w:ilvl w:val="2"/>
+          <w:numId w:val="1"/>
+        </w:numPr>
+      </w:pPr>
+      <w:r>
+        <w:t>This example shows a nested custom tag inside the conditional.</w:t>
+      </w:r>
+    </w:p>
+    <w:p>
+      <w:pPr>
+        <w:pStyle w:val="NoSpacing"/>
+        <w:numPr>
           <w:ilvl w:val="0"/>
           <w:numId w:val="1"/>
         </w:numPr>
@@ -445,21 +423,7 @@
         <w:rPr>
           <w:i/>
         </w:rPr>
-        <w:t>&lt;custom type="anchor" style="color:#222222; text-</w:t>
-      </w:r>
-      <w:proofErr w:type="spellStart"/>
-      <w:r>
-        <w:rPr>
-          <w:i/>
-        </w:rPr>
-        <w:t>decoration:underline</w:t>
-      </w:r>
-      <w:proofErr w:type="spellEnd"/>
-      <w:r>
-        <w:rPr>
-          <w:i/>
-        </w:rPr>
-        <w:t>;" href="https://www.guitarcenter.com/myaccount/order.aspx?source=[SOURCE_CODE]&amp;on=[ORDER_NUM]"&gt;&lt;custom type="field" name="ORDER_NUM" /&gt;&lt;/custom&gt;</w:t>
+        <w:t>&lt;custom type="anchor" style="color:#222222; text-decoration:underline;" href="https://www.guitarcenter.com/myaccount/order.aspx?source=[SOURCE_CODE]&amp;on=[ORDER_NUM]"&gt;&lt;custom type="field" name="ORDER_NUM" /&gt;&lt;/custom&gt;</w:t>
       </w:r>
     </w:p>
     <w:p>
@@ -507,10 +471,10 @@
         </w:rPr>
       </w:pPr>
       <w:r>
-        <w:t>T</w:t>
-      </w:r>
-      <w:r>
-        <w:t xml:space="preserve">he link text is also dynamically </w:t>
+        <w:t>In this example, the</w:t>
+      </w:r>
+      <w:r>
+        <w:t xml:space="preserve"> link text is also dynamically </w:t>
       </w:r>
       <w:r>
         <w:t>inserted</w:t>
@@ -549,49 +513,7 @@
         <w:rPr>
           <w:i/>
         </w:rPr>
-        <w:t xml:space="preserve">&lt;custom type="image" </w:t>
-      </w:r>
-      <w:proofErr w:type="spellStart"/>
-      <w:r>
-        <w:rPr>
-          <w:i/>
-        </w:rPr>
-        <w:t>src</w:t>
-      </w:r>
-      <w:proofErr w:type="spellEnd"/>
-      <w:r>
-        <w:rPr>
-          <w:i/>
-        </w:rPr>
-        <w:t>="[PRODUCT_IMAGE]" alt="[PRODUCT_NAME]" width="120" border="0" style="</w:t>
-      </w:r>
-      <w:proofErr w:type="spellStart"/>
-      <w:r>
-        <w:rPr>
-          <w:i/>
-        </w:rPr>
-        <w:t>display:block</w:t>
-      </w:r>
-      <w:proofErr w:type="spellEnd"/>
-      <w:r>
-        <w:rPr>
-          <w:i/>
-        </w:rPr>
-        <w:t xml:space="preserve">; </w:t>
-      </w:r>
-      <w:proofErr w:type="spellStart"/>
-      <w:r>
-        <w:rPr>
-          <w:i/>
-        </w:rPr>
-        <w:t>height:auto</w:t>
-      </w:r>
-      <w:proofErr w:type="spellEnd"/>
-      <w:r>
-        <w:rPr>
-          <w:i/>
-        </w:rPr>
-        <w:t>;" /&gt;</w:t>
+        <w:t>&lt;custom type="image" src="[PRODUCT_IMAGE]" alt="[PRODUCT_NAME]" width="120" border="0" style="display:block; height:auto;" /&gt;</w:t>
       </w:r>
     </w:p>
     <w:p>
@@ -906,6 +828,7 @@
   <w:style w:type="character" w:default="1" w:styleId="DefaultParagraphFont">
     <w:name w:val="Default Paragraph Font"/>
     <w:uiPriority w:val="1"/>
+    <w:semiHidden/>
     <w:unhideWhenUsed/>
   </w:style>
   <w:style w:type="table" w:default="1" w:styleId="TableNormal">

</xml_diff>